<commit_message>
Switched Save Listing and Upload Image
</commit_message>
<xml_diff>
--- a/Use Cases and Business Rules/Business Rules.docx
+++ b/Use Cases and Business Rules/Business Rules.docx
@@ -2031,386 +2031,380 @@
         <w:t>015 – Showing Appointment Travel Time</w:t>
       </w:r>
       <w:r>
-        <w:t xml:space="preserve">  </w:t>
-      </w:r>
-      <w:r>
-        <w:tab/>
-      </w:r>
-      <w:r>
-        <w:tab/>
-      </w:r>
-      <w:r>
-        <w:tab/>
-      </w:r>
-      <w:r>
-        <w:tab/>
-      </w:r>
-      <w:r>
-        <w:tab/>
-      </w:r>
-      <w:r>
-        <w:rPr>
-          <w:b/>
-          <w:bCs/>
-        </w:rPr>
-        <w:t>Date: 10/02/2019</w:t>
-      </w:r>
-    </w:p>
-    <w:p>
-      <w:pPr>
-        <w:pBdr>
-          <w:bottom w:val="single" w:sz="6" w:space="1" w:color="auto"/>
-        </w:pBdr>
-        <w:rPr>
-          <w:b/>
-          <w:bCs/>
-        </w:rPr>
-      </w:pPr>
-      <w:r>
-        <w:rPr>
-          <w:b/>
-          <w:bCs/>
-        </w:rPr>
-        <w:t>Category: Constraint</w:t>
-      </w:r>
-      <w:r>
-        <w:rPr>
-          <w:b/>
-          <w:bCs/>
-        </w:rPr>
-        <w:tab/>
-      </w:r>
-      <w:r>
-        <w:rPr>
-          <w:b/>
-          <w:bCs/>
-        </w:rPr>
-        <w:tab/>
-      </w:r>
-      <w:r>
-        <w:rPr>
-          <w:b/>
-          <w:bCs/>
-        </w:rPr>
-        <w:tab/>
-      </w:r>
-      <w:r>
-        <w:rPr>
-          <w:b/>
-          <w:bCs/>
-        </w:rPr>
-        <w:tab/>
-      </w:r>
-      <w:r>
-        <w:rPr>
-          <w:b/>
-          <w:bCs/>
-        </w:rPr>
-        <w:tab/>
-      </w:r>
-      <w:r>
-        <w:rPr>
-          <w:b/>
-          <w:bCs/>
-        </w:rPr>
-        <w:tab/>
-      </w:r>
-      <w:r>
-        <w:rPr>
-          <w:b/>
-          <w:bCs/>
-        </w:rPr>
-        <w:tab/>
-      </w:r>
-      <w:r>
-        <w:rPr>
-          <w:b/>
-          <w:bCs/>
-        </w:rPr>
-        <w:tab/>
-        <w:t>Type: Static</w:t>
-      </w:r>
-    </w:p>
-    <w:p>
-      <w:r>
-        <w:t xml:space="preserve">When a showing appointment is booked, an agent requires a block of 15 minutes before the appointment and 15 minutes after the appointment for travel time. </w:t>
-      </w:r>
-    </w:p>
-    <w:p>
-      <w:r>
-        <w:rPr>
-          <w:b/>
-          <w:bCs/>
-        </w:rPr>
-        <w:t xml:space="preserve">016 </w:t>
-      </w:r>
-      <w:r>
-        <w:rPr>
-          <w:b/>
-          <w:bCs/>
-        </w:rPr>
-        <w:t>–</w:t>
-      </w:r>
-      <w:r>
-        <w:rPr>
-          <w:b/>
-          <w:bCs/>
-        </w:rPr>
-        <w:t xml:space="preserve"> </w:t>
-      </w:r>
-      <w:r>
-        <w:rPr>
-          <w:b/>
-          <w:bCs/>
-        </w:rPr>
-        <w:t xml:space="preserve">Current </w:t>
-      </w:r>
-      <w:r>
-        <w:rPr>
-          <w:b/>
-          <w:bCs/>
-        </w:rPr>
-        <w:t>Agent Booking Showing</w:t>
-      </w:r>
-      <w:r>
-        <w:tab/>
-      </w:r>
-      <w:r>
-        <w:tab/>
-      </w:r>
-      <w:r>
-        <w:tab/>
-      </w:r>
-      <w:r>
-        <w:tab/>
-      </w:r>
-      <w:r>
-        <w:tab/>
-      </w:r>
-      <w:r>
-        <w:tab/>
-      </w:r>
-      <w:r>
-        <w:rPr>
-          <w:b/>
-          <w:bCs/>
-        </w:rPr>
-        <w:t>Date: 10/02/2019</w:t>
-      </w:r>
-    </w:p>
-    <w:p>
-      <w:pPr>
-        <w:pBdr>
-          <w:bottom w:val="single" w:sz="6" w:space="1" w:color="auto"/>
-        </w:pBdr>
-        <w:rPr>
-          <w:b/>
-          <w:bCs/>
-        </w:rPr>
-      </w:pPr>
-      <w:r>
-        <w:rPr>
-          <w:b/>
-          <w:bCs/>
-        </w:rPr>
-        <w:t>Category: Constraint</w:t>
-      </w:r>
-      <w:r>
-        <w:rPr>
-          <w:b/>
-          <w:bCs/>
-        </w:rPr>
-        <w:tab/>
-      </w:r>
-      <w:r>
-        <w:rPr>
-          <w:b/>
-          <w:bCs/>
-        </w:rPr>
-        <w:tab/>
-      </w:r>
-      <w:r>
-        <w:rPr>
-          <w:b/>
-          <w:bCs/>
-        </w:rPr>
-        <w:tab/>
-      </w:r>
-      <w:r>
-        <w:rPr>
-          <w:b/>
-          <w:bCs/>
-        </w:rPr>
-        <w:tab/>
-      </w:r>
-      <w:r>
-        <w:rPr>
-          <w:b/>
-          <w:bCs/>
-        </w:rPr>
-        <w:tab/>
-      </w:r>
-      <w:r>
-        <w:rPr>
-          <w:b/>
-          <w:bCs/>
-        </w:rPr>
-        <w:tab/>
-      </w:r>
-      <w:r>
-        <w:rPr>
-          <w:b/>
-          <w:bCs/>
-        </w:rPr>
-        <w:tab/>
-      </w:r>
-      <w:r>
-        <w:rPr>
-          <w:b/>
-          <w:bCs/>
-        </w:rPr>
-        <w:tab/>
-        <w:t>Type: Static</w:t>
-      </w:r>
-      <w:r>
-        <w:t xml:space="preserve"> </w:t>
-      </w:r>
-    </w:p>
-    <w:p>
-      <w:r>
-        <w:t>If</w:t>
-      </w:r>
-      <w:r>
-        <w:t xml:space="preserve"> the “logged in” Agent is the person booking a showing, he/she will be the selected agent for a booking</w:t>
-      </w:r>
-      <w:r>
-        <w:t xml:space="preserve"> and no other Agent can be booked</w:t>
-      </w:r>
-      <w:r>
-        <w:t>. In the case where the Office Manager is booking a showing, the Office Manager will be required to choose the appropriate agent.</w:t>
-      </w:r>
-    </w:p>
-    <w:p>
-      <w:r>
-        <w:rPr>
-          <w:b/>
-          <w:bCs/>
-        </w:rPr>
-        <w:t>017 – Upload Authorization</w:t>
-      </w:r>
-      <w:r>
-        <w:t xml:space="preserve">  </w:t>
-      </w:r>
-      <w:r>
-        <w:tab/>
-      </w:r>
-      <w:r>
-        <w:tab/>
-      </w:r>
-      <w:r>
-        <w:tab/>
-      </w:r>
-      <w:r>
-        <w:tab/>
-      </w:r>
-      <w:r>
-        <w:tab/>
-      </w:r>
-      <w:r>
-        <w:tab/>
-      </w:r>
-      <w:r>
-        <w:tab/>
-      </w:r>
-      <w:r>
-        <w:rPr>
-          <w:b/>
-          <w:bCs/>
-        </w:rPr>
-        <w:t>Date: 10/02/2019</w:t>
-      </w:r>
-    </w:p>
-    <w:p>
-      <w:pPr>
-        <w:pBdr>
-          <w:bottom w:val="single" w:sz="6" w:space="1" w:color="auto"/>
-        </w:pBdr>
-        <w:rPr>
-          <w:b/>
-          <w:bCs/>
-        </w:rPr>
-      </w:pPr>
-      <w:r>
-        <w:rPr>
-          <w:b/>
-          <w:bCs/>
-        </w:rPr>
-        <w:t>Category: Constraint</w:t>
-      </w:r>
-      <w:r>
-        <w:rPr>
-          <w:b/>
-          <w:bCs/>
-        </w:rPr>
-        <w:tab/>
-      </w:r>
-      <w:r>
-        <w:rPr>
-          <w:b/>
-          <w:bCs/>
-        </w:rPr>
-        <w:tab/>
-      </w:r>
-      <w:r>
-        <w:rPr>
-          <w:b/>
-          <w:bCs/>
-        </w:rPr>
-        <w:tab/>
-      </w:r>
-      <w:r>
-        <w:rPr>
-          <w:b/>
-          <w:bCs/>
-        </w:rPr>
-        <w:tab/>
-      </w:r>
-      <w:r>
-        <w:rPr>
-          <w:b/>
-          <w:bCs/>
-        </w:rPr>
-        <w:tab/>
-      </w:r>
-      <w:r>
-        <w:rPr>
-          <w:b/>
-          <w:bCs/>
-        </w:rPr>
-        <w:tab/>
-      </w:r>
-      <w:r>
-        <w:rPr>
-          <w:b/>
-          <w:bCs/>
-        </w:rPr>
-        <w:tab/>
-      </w:r>
-      <w:r>
-        <w:rPr>
-          <w:b/>
-          <w:bCs/>
-        </w:rPr>
-        <w:tab/>
-        <w:t>Type: Static</w:t>
-      </w:r>
-    </w:p>
-    <w:p>
-      <w:r>
-        <w:t xml:space="preserve">All staff are permitted to do image uploads.  </w:t>
+        <w:tab/>
       </w:r>
       <w:bookmarkStart w:id="0" w:name="_GoBack"/>
       <w:bookmarkEnd w:id="0"/>
+      <w:r>
+        <w:tab/>
+      </w:r>
+      <w:r>
+        <w:tab/>
+      </w:r>
+      <w:r>
+        <w:tab/>
+      </w:r>
+      <w:r>
+        <w:tab/>
+      </w:r>
+      <w:r>
+        <w:rPr>
+          <w:b/>
+          <w:bCs/>
+        </w:rPr>
+        <w:t>Date: 10/02/2019</w:t>
+      </w:r>
+    </w:p>
+    <w:p>
+      <w:pPr>
+        <w:pBdr>
+          <w:bottom w:val="single" w:sz="6" w:space="1" w:color="auto"/>
+        </w:pBdr>
+        <w:rPr>
+          <w:b/>
+          <w:bCs/>
+        </w:rPr>
+      </w:pPr>
+      <w:r>
+        <w:rPr>
+          <w:b/>
+          <w:bCs/>
+        </w:rPr>
+        <w:t>Category: Constraint</w:t>
+      </w:r>
+      <w:r>
+        <w:rPr>
+          <w:b/>
+          <w:bCs/>
+        </w:rPr>
+        <w:tab/>
+      </w:r>
+      <w:r>
+        <w:rPr>
+          <w:b/>
+          <w:bCs/>
+        </w:rPr>
+        <w:tab/>
+      </w:r>
+      <w:r>
+        <w:rPr>
+          <w:b/>
+          <w:bCs/>
+        </w:rPr>
+        <w:tab/>
+      </w:r>
+      <w:r>
+        <w:rPr>
+          <w:b/>
+          <w:bCs/>
+        </w:rPr>
+        <w:tab/>
+      </w:r>
+      <w:r>
+        <w:rPr>
+          <w:b/>
+          <w:bCs/>
+        </w:rPr>
+        <w:tab/>
+      </w:r>
+      <w:r>
+        <w:rPr>
+          <w:b/>
+          <w:bCs/>
+        </w:rPr>
+        <w:tab/>
+      </w:r>
+      <w:r>
+        <w:rPr>
+          <w:b/>
+          <w:bCs/>
+        </w:rPr>
+        <w:tab/>
+      </w:r>
+      <w:r>
+        <w:rPr>
+          <w:b/>
+          <w:bCs/>
+        </w:rPr>
+        <w:tab/>
+        <w:t>Type: Static</w:t>
+      </w:r>
+    </w:p>
+    <w:p>
+      <w:r>
+        <w:t xml:space="preserve">When a showing appointment is booked, an agent requires a block of 15 minutes before the appointment and 15 minutes after the appointment for travel time. </w:t>
+      </w:r>
+    </w:p>
+    <w:p>
+      <w:r>
+        <w:rPr>
+          <w:b/>
+          <w:bCs/>
+        </w:rPr>
+        <w:t xml:space="preserve">016 </w:t>
+      </w:r>
+      <w:r>
+        <w:rPr>
+          <w:b/>
+          <w:bCs/>
+        </w:rPr>
+        <w:t>–</w:t>
+      </w:r>
+      <w:r>
+        <w:rPr>
+          <w:b/>
+          <w:bCs/>
+        </w:rPr>
+        <w:t xml:space="preserve"> </w:t>
+      </w:r>
+      <w:r>
+        <w:rPr>
+          <w:b/>
+          <w:bCs/>
+        </w:rPr>
+        <w:t xml:space="preserve">Current </w:t>
+      </w:r>
+      <w:r>
+        <w:rPr>
+          <w:b/>
+          <w:bCs/>
+        </w:rPr>
+        <w:t>Agent Booking Showing</w:t>
+      </w:r>
+      <w:r>
+        <w:tab/>
+      </w:r>
+      <w:r>
+        <w:tab/>
+      </w:r>
+      <w:r>
+        <w:tab/>
+      </w:r>
+      <w:r>
+        <w:tab/>
+      </w:r>
+      <w:r>
+        <w:tab/>
+      </w:r>
+      <w:r>
+        <w:tab/>
+      </w:r>
+      <w:r>
+        <w:rPr>
+          <w:b/>
+          <w:bCs/>
+        </w:rPr>
+        <w:t>Date: 10/02/2019</w:t>
+      </w:r>
+    </w:p>
+    <w:p>
+      <w:pPr>
+        <w:pBdr>
+          <w:bottom w:val="single" w:sz="6" w:space="1" w:color="auto"/>
+        </w:pBdr>
+        <w:rPr>
+          <w:b/>
+          <w:bCs/>
+        </w:rPr>
+      </w:pPr>
+      <w:r>
+        <w:rPr>
+          <w:b/>
+          <w:bCs/>
+        </w:rPr>
+        <w:t>Category: Constraint</w:t>
+      </w:r>
+      <w:r>
+        <w:rPr>
+          <w:b/>
+          <w:bCs/>
+        </w:rPr>
+        <w:tab/>
+      </w:r>
+      <w:r>
+        <w:rPr>
+          <w:b/>
+          <w:bCs/>
+        </w:rPr>
+        <w:tab/>
+      </w:r>
+      <w:r>
+        <w:rPr>
+          <w:b/>
+          <w:bCs/>
+        </w:rPr>
+        <w:tab/>
+      </w:r>
+      <w:r>
+        <w:rPr>
+          <w:b/>
+          <w:bCs/>
+        </w:rPr>
+        <w:tab/>
+      </w:r>
+      <w:r>
+        <w:rPr>
+          <w:b/>
+          <w:bCs/>
+        </w:rPr>
+        <w:tab/>
+      </w:r>
+      <w:r>
+        <w:rPr>
+          <w:b/>
+          <w:bCs/>
+        </w:rPr>
+        <w:tab/>
+      </w:r>
+      <w:r>
+        <w:rPr>
+          <w:b/>
+          <w:bCs/>
+        </w:rPr>
+        <w:tab/>
+      </w:r>
+      <w:r>
+        <w:rPr>
+          <w:b/>
+          <w:bCs/>
+        </w:rPr>
+        <w:tab/>
+        <w:t>Type: Static</w:t>
+      </w:r>
+      <w:r>
+        <w:t xml:space="preserve"> </w:t>
+      </w:r>
+    </w:p>
+    <w:p>
+      <w:r>
+        <w:t>If</w:t>
+      </w:r>
+      <w:r>
+        <w:t xml:space="preserve"> the “logged in” Agent is the person booking a showing, he/she will be the selected agent for a booking</w:t>
+      </w:r>
+      <w:r>
+        <w:t xml:space="preserve"> and no other Agent can be booked</w:t>
+      </w:r>
+      <w:r>
+        <w:t>. In the case where the Office Manager is booking a showing, the Office Manager will be required to choose the appropriate agent.</w:t>
+      </w:r>
+    </w:p>
+    <w:p>
+      <w:r>
+        <w:rPr>
+          <w:b/>
+          <w:bCs/>
+        </w:rPr>
+        <w:t>017 – Upload Authorization</w:t>
+      </w:r>
+      <w:r>
+        <w:tab/>
+      </w:r>
+      <w:r>
+        <w:tab/>
+      </w:r>
+      <w:r>
+        <w:tab/>
+      </w:r>
+      <w:r>
+        <w:tab/>
+      </w:r>
+      <w:r>
+        <w:tab/>
+      </w:r>
+      <w:r>
+        <w:tab/>
+      </w:r>
+      <w:r>
+        <w:tab/>
+      </w:r>
+      <w:r>
+        <w:rPr>
+          <w:b/>
+          <w:bCs/>
+        </w:rPr>
+        <w:t>Date: 10/02/2019</w:t>
+      </w:r>
+    </w:p>
+    <w:p>
+      <w:pPr>
+        <w:pBdr>
+          <w:bottom w:val="single" w:sz="6" w:space="1" w:color="auto"/>
+        </w:pBdr>
+        <w:rPr>
+          <w:b/>
+          <w:bCs/>
+        </w:rPr>
+      </w:pPr>
+      <w:r>
+        <w:rPr>
+          <w:b/>
+          <w:bCs/>
+        </w:rPr>
+        <w:t>Category: Constraint</w:t>
+      </w:r>
+      <w:r>
+        <w:rPr>
+          <w:b/>
+          <w:bCs/>
+        </w:rPr>
+        <w:tab/>
+      </w:r>
+      <w:r>
+        <w:rPr>
+          <w:b/>
+          <w:bCs/>
+        </w:rPr>
+        <w:tab/>
+      </w:r>
+      <w:r>
+        <w:rPr>
+          <w:b/>
+          <w:bCs/>
+        </w:rPr>
+        <w:tab/>
+      </w:r>
+      <w:r>
+        <w:rPr>
+          <w:b/>
+          <w:bCs/>
+        </w:rPr>
+        <w:tab/>
+      </w:r>
+      <w:r>
+        <w:rPr>
+          <w:b/>
+          <w:bCs/>
+        </w:rPr>
+        <w:tab/>
+      </w:r>
+      <w:r>
+        <w:rPr>
+          <w:b/>
+          <w:bCs/>
+        </w:rPr>
+        <w:tab/>
+      </w:r>
+      <w:r>
+        <w:rPr>
+          <w:b/>
+          <w:bCs/>
+        </w:rPr>
+        <w:tab/>
+      </w:r>
+      <w:r>
+        <w:rPr>
+          <w:b/>
+          <w:bCs/>
+        </w:rPr>
+        <w:tab/>
+        <w:t>Type: Static</w:t>
+      </w:r>
+    </w:p>
+    <w:p>
+      <w:r>
+        <w:t xml:space="preserve">All staff are permitted to do image uploads.  </w:t>
+      </w:r>
     </w:p>
     <w:p>
       <w:pPr>
@@ -2594,8 +2588,11 @@
     <w:lsdException w:name="Table 3D effects 3" w:semiHidden="1" w:unhideWhenUsed="1"/>
     <w:lsdException w:name="Table Contemporary" w:semiHidden="1" w:unhideWhenUsed="1"/>
     <w:lsdException w:name="Table Elegant" w:semiHidden="1" w:unhideWhenUsed="1"/>
+    <w:lsdException w:name="Table Professional" w:semiHidden="1" w:unhideWhenUsed="1"/>
     <w:lsdException w:name="Table Subtle 1" w:semiHidden="1" w:unhideWhenUsed="1"/>
     <w:lsdException w:name="Table Subtle 2" w:semiHidden="1" w:unhideWhenUsed="1"/>
+    <w:lsdException w:name="Table Web 1" w:semiHidden="1" w:unhideWhenUsed="1"/>
+    <w:lsdException w:name="Table Web 2" w:semiHidden="1" w:unhideWhenUsed="1"/>
     <w:lsdException w:name="Table Web 3" w:semiHidden="1" w:unhideWhenUsed="1"/>
     <w:lsdException w:name="Balloon Text" w:semiHidden="1" w:unhideWhenUsed="1"/>
     <w:lsdException w:name="Table Grid" w:uiPriority="59"/>

</xml_diff>